<commit_message>
Implemented Like, Dislike functionallity. A little bit javascript is used, to avoid reloading the whole page, after a user likes or dislikes a post. We can easilly remove javascript and go with the php page reload method anytime.
</commit_message>
<xml_diff>
--- a/web1_project_sonet_specification.docx
+++ b/web1_project_sonet_specification.docx
@@ -11,6 +11,9 @@
         </w:rPr>
       </w:pPr>
       <w:r>
+        <w:rPr>
+          <w:lang w:val="en-US"/>
+        </w:rPr>
         <w:t xml:space="preserve">                                    </w:t>
       </w:r>
       <w:r>
@@ -559,25 +562,43 @@
         <w:rPr>
           <w:lang w:val="en-US"/>
         </w:rPr>
-        <w:t>: Adds user to likes Table. Removes him from dislikes if present.</w:t>
+        <w:t>: Adds user to likes Table.</w:t>
+      </w:r>
+      <w:r>
+        <w:rPr>
+          <w:lang w:val="en-US"/>
+        </w:rPr>
+        <w:t xml:space="preserve"> If he</w:t>
+      </w:r>
+      <w:r>
+        <w:rPr>
+          <w:lang w:val="en-US"/>
+        </w:rPr>
+        <w:t xml:space="preserve"> is</w:t>
+      </w:r>
+      <w:r>
+        <w:rPr>
+          <w:lang w:val="en-US"/>
+        </w:rPr>
+        <w:t xml:space="preserve"> a</w:t>
+      </w:r>
+      <w:r>
+        <w:rPr>
+          <w:lang w:val="en-US"/>
+        </w:rPr>
+        <w:t>l</w:t>
+      </w:r>
+      <w:r>
+        <w:rPr>
+          <w:lang w:val="en-US"/>
+        </w:rPr>
+        <w:t>ready present removes him.</w:t>
       </w:r>
       <w:r>
         <w:rPr>
           <w:lang w:val="en-US"/>
         </w:rPr>
         <w:t xml:space="preserve"> </w:t>
-      </w:r>
-      <w:r>
-        <w:rPr>
-          <w:lang w:val="en-US"/>
-        </w:rPr>
-        <w:t>Add</w:t>
-      </w:r>
-      <w:r>
-        <w:rPr>
-          <w:lang w:val="en-US"/>
-        </w:rPr>
-        <w:t xml:space="preserve">s </w:t>
       </w:r>
     </w:p>
     <w:p>
@@ -598,13 +619,107 @@
         <w:rPr>
           <w:lang w:val="en-US"/>
         </w:rPr>
+        <w:t>Removes</w:t>
+      </w:r>
+      <w:r>
+        <w:rPr>
+          <w:lang w:val="en-US"/>
+        </w:rPr>
+        <w:t xml:space="preserve"> </w:t>
+      </w:r>
+      <w:r>
+        <w:rPr>
+          <w:lang w:val="en-US"/>
+        </w:rPr>
+        <w:t>him from dislikes if present.</w:t>
+      </w:r>
+      <w:r>
+        <w:rPr>
+          <w:lang w:val="en-US"/>
+        </w:rPr>
+        <w:t xml:space="preserve"> </w:t>
+      </w:r>
+      <w:r>
+        <w:rPr>
+          <w:lang w:val="en-US"/>
+        </w:rPr>
+        <w:t>Add</w:t>
+      </w:r>
+      <w:r>
+        <w:rPr>
+          <w:lang w:val="en-US"/>
+        </w:rPr>
+        <w:t xml:space="preserve">s </w:t>
+      </w:r>
+    </w:p>
+    <w:p>
+      <w:pPr>
+        <w:ind w:left="-5" w:right="10"/>
+        <w:rPr>
+          <w:lang w:val="en-US"/>
+        </w:rPr>
+      </w:pPr>
+      <w:r>
+        <w:rPr>
+          <w:lang w:val="en-US"/>
+        </w:rPr>
+        <w:t xml:space="preserve">                                      </w:t>
+      </w:r>
+      <w:r>
+        <w:rPr>
+          <w:lang w:val="en-US"/>
+        </w:rPr>
         <w:t xml:space="preserve">user </w:t>
       </w:r>
       <w:r>
         <w:rPr>
           <w:lang w:val="en-US"/>
         </w:rPr>
-        <w:t>to dislikes table. Removes him from likes if present</w:t>
+        <w:t>to dislikes table.</w:t>
+      </w:r>
+      <w:r>
+        <w:rPr>
+          <w:lang w:val="en-US"/>
+        </w:rPr>
+        <w:t xml:space="preserve"> If he is already present</w:t>
+      </w:r>
+      <w:r>
+        <w:rPr>
+          <w:lang w:val="en-US"/>
+        </w:rPr>
+        <w:t xml:space="preserve"> removes him.</w:t>
+      </w:r>
+      <w:r>
+        <w:rPr>
+          <w:lang w:val="en-US"/>
+        </w:rPr>
+        <w:t xml:space="preserve"> Removes</w:t>
+      </w:r>
+      <w:r>
+        <w:rPr>
+          <w:lang w:val="en-US"/>
+        </w:rPr>
+        <w:t xml:space="preserve"> </w:t>
+      </w:r>
+    </w:p>
+    <w:p>
+      <w:pPr>
+        <w:ind w:left="-5" w:right="10"/>
+        <w:rPr>
+          <w:lang w:val="en-US"/>
+        </w:rPr>
+      </w:pPr>
+      <w:r>
+        <w:rPr>
+          <w:lang w:val="en-US"/>
+        </w:rPr>
+        <w:t xml:space="preserve">                                      </w:t>
+      </w:r>
+      <w:r>
+        <w:rPr>
+          <w:lang w:val="en-US"/>
+        </w:rPr>
+        <w:t>him from likes if present</w:t>
       </w:r>
       <w:r>
         <w:rPr>
@@ -736,7 +851,19 @@
         <w:rPr>
           <w:lang w:val="en-US"/>
         </w:rPr>
-        <w:t xml:space="preserve">: User can write and publish a post. </w:t>
+        <w:t xml:space="preserve">: </w:t>
+      </w:r>
+      <w:r>
+        <w:rPr>
+          <w:lang w:val="en-US"/>
+        </w:rPr>
+        <w:t>Logged u</w:t>
+      </w:r>
+      <w:r>
+        <w:rPr>
+          <w:lang w:val="en-US"/>
+        </w:rPr>
+        <w:t xml:space="preserve">ser can write and publish a post. </w:t>
       </w:r>
     </w:p>
     <w:p>
@@ -785,7 +912,13 @@
         <w:rPr>
           <w:lang w:val="en-US"/>
         </w:rPr>
-        <w:t xml:space="preserve">                                      </w:t>
+        <w:t xml:space="preserve">                                     </w:t>
+      </w:r>
+      <w:r>
+        <w:rPr>
+          <w:lang w:val="en-US"/>
+        </w:rPr>
+        <w:t xml:space="preserve"> </w:t>
       </w:r>
       <w:r>
         <w:rPr>
@@ -1089,7 +1222,19 @@
         <w:rPr>
           <w:lang w:val="en-US"/>
         </w:rPr>
-        <w:t xml:space="preserve">Only an admin can visit the admin panel page. Only an admin can delete a post. </w:t>
+        <w:t>Only an admin can visit the admin panel page. Only</w:t>
+      </w:r>
+      <w:r>
+        <w:rPr>
+          <w:lang w:val="en-US"/>
+        </w:rPr>
+        <w:t xml:space="preserve"> an</w:t>
+      </w:r>
+      <w:r>
+        <w:rPr>
+          <w:lang w:val="en-US"/>
+        </w:rPr>
+        <w:t xml:space="preserve"> admin can delete a post</w:t>
       </w:r>
     </w:p>
     <w:p>
@@ -1104,6 +1249,7 @@
         <w:rPr>
           <w:lang w:val="en-US"/>
         </w:rPr>
+        <w:lastRenderedPageBreak/>
         <w:t xml:space="preserve">Only an admin can delete a user.  </w:t>
       </w:r>
     </w:p>
@@ -1119,7 +1265,6 @@
         <w:rPr>
           <w:lang w:val="en-US"/>
         </w:rPr>
-        <w:lastRenderedPageBreak/>
         <w:t xml:space="preserve"> </w:t>
       </w:r>
     </w:p>

</xml_diff>

<commit_message>
Restricted access of non admins, to see the admin panel page.
</commit_message>
<xml_diff>
--- a/web1_project_sonet_specification.docx
+++ b/web1_project_sonet_specification.docx
@@ -72,21 +72,12 @@
           <w:lang w:val="en-US"/>
         </w:rPr>
       </w:pPr>
-      <w:proofErr w:type="spellStart"/>
       <w:r>
         <w:rPr>
           <w:sz w:val="28"/>
           <w:lang w:val="en-US"/>
         </w:rPr>
-        <w:t>Ermylos</w:t>
-      </w:r>
-      <w:proofErr w:type="spellEnd"/>
-      <w:r>
-        <w:rPr>
-          <w:sz w:val="28"/>
-          <w:lang w:val="en-US"/>
-        </w:rPr>
-        <w:t xml:space="preserve"> Schubart </w:t>
+        <w:t xml:space="preserve">Ermylos Schubart </w:t>
       </w:r>
     </w:p>
     <w:p>
@@ -145,21 +136,33 @@
         <w:rPr>
           <w:lang w:val="en-US"/>
         </w:rPr>
-        <w:t xml:space="preserve">As an anonymous user I want to see the posts in descending order from recent </w:t>
-      </w:r>
-      <w:proofErr w:type="spellStart"/>
-      <w:r>
-        <w:rPr>
-          <w:lang w:val="en-US"/>
-        </w:rPr>
-        <w:t>to</w:t>
-      </w:r>
-      <w:proofErr w:type="spellEnd"/>
-      <w:r>
-        <w:rPr>
-          <w:lang w:val="en-US"/>
-        </w:rPr>
-        <w:t xml:space="preserve"> old. </w:t>
+        <w:t>As an anonymous user I want to see the posts in descending order from recent to old.</w:t>
+      </w:r>
+    </w:p>
+    <w:p>
+      <w:pPr>
+        <w:ind w:left="-5" w:right="10"/>
+        <w:rPr>
+          <w:lang w:val="en-US"/>
+        </w:rPr>
+      </w:pPr>
+      <w:r>
+        <w:rPr>
+          <w:lang w:val="en-US"/>
+        </w:rPr>
+        <w:t xml:space="preserve">As an anonymous user I want to </w:t>
+      </w:r>
+      <w:r>
+        <w:rPr>
+          <w:lang w:val="en-US"/>
+        </w:rPr>
+        <w:t>read the comments of a post.</w:t>
+      </w:r>
+      <w:r>
+        <w:rPr>
+          <w:lang w:val="en-US"/>
+        </w:rPr>
+        <w:t xml:space="preserve"> </w:t>
       </w:r>
     </w:p>
     <w:p>
@@ -326,14 +329,12 @@
           <w:lang w:val="en-US"/>
         </w:rPr>
       </w:pPr>
-      <w:proofErr w:type="spellStart"/>
       <w:r>
         <w:rPr>
           <w:lang w:val="en-US"/>
         </w:rPr>
         <w:t>admin_panel.php</w:t>
       </w:r>
-      <w:proofErr w:type="spellEnd"/>
       <w:r>
         <w:rPr>
           <w:lang w:val="en-US"/>
@@ -354,14 +355,12 @@
           <w:lang w:val="en-US"/>
         </w:rPr>
       </w:pPr>
-      <w:proofErr w:type="spellStart"/>
       <w:r>
         <w:rPr>
           <w:lang w:val="en-US"/>
         </w:rPr>
         <w:t>comment.php</w:t>
       </w:r>
-      <w:proofErr w:type="spellEnd"/>
       <w:r>
         <w:rPr>
           <w:lang w:val="en-US"/>
@@ -389,14 +388,12 @@
           <w:lang w:val="en-US"/>
         </w:rPr>
       </w:pPr>
-      <w:proofErr w:type="spellStart"/>
       <w:r>
         <w:rPr>
           <w:lang w:val="en-US"/>
         </w:rPr>
         <w:t>connect.php</w:t>
       </w:r>
-      <w:proofErr w:type="spellEnd"/>
       <w:r>
         <w:rPr>
           <w:lang w:val="en-US"/>
@@ -424,14 +421,12 @@
           <w:lang w:val="en-US"/>
         </w:rPr>
       </w:pPr>
-      <w:proofErr w:type="spellStart"/>
       <w:r>
         <w:rPr>
           <w:lang w:val="en-US"/>
         </w:rPr>
         <w:t>functions.php</w:t>
       </w:r>
-      <w:proofErr w:type="spellEnd"/>
       <w:r>
         <w:rPr>
           <w:lang w:val="en-US"/>
@@ -459,7 +454,6 @@
           <w:lang w:val="en-US"/>
         </w:rPr>
       </w:pPr>
-      <w:proofErr w:type="spellStart"/>
       <w:r>
         <w:rPr>
           <w:lang w:val="en-US"/>
@@ -478,7 +472,6 @@
         </w:rPr>
         <w:t>.php</w:t>
       </w:r>
-      <w:proofErr w:type="spellEnd"/>
       <w:r>
         <w:rPr>
           <w:lang w:val="en-US"/>
@@ -544,14 +537,13 @@
           <w:lang w:val="en-US"/>
         </w:rPr>
       </w:pPr>
-      <w:proofErr w:type="spellStart"/>
-      <w:r>
-        <w:rPr>
-          <w:lang w:val="en-US"/>
-        </w:rPr>
+      <w:r>
+        <w:rPr>
+          <w:lang w:val="en-US"/>
+        </w:rPr>
+        <w:lastRenderedPageBreak/>
         <w:t>like_dislike.php</w:t>
       </w:r>
-      <w:proofErr w:type="spellEnd"/>
       <w:r>
         <w:rPr>
           <w:lang w:val="en-US"/>
@@ -612,7 +604,6 @@
         <w:rPr>
           <w:lang w:val="en-US"/>
         </w:rPr>
-        <w:lastRenderedPageBreak/>
         <w:t xml:space="preserve">                                      </w:t>
       </w:r>
       <w:r>
@@ -751,7 +742,6 @@
           <w:lang w:val="en-US"/>
         </w:rPr>
       </w:pPr>
-      <w:proofErr w:type="spellStart"/>
       <w:r>
         <w:rPr>
           <w:lang w:val="en-US"/>
@@ -764,7 +754,6 @@
         </w:rPr>
         <w:t>php</w:t>
       </w:r>
-      <w:proofErr w:type="spellEnd"/>
       <w:r>
         <w:rPr>
           <w:lang w:val="en-US"/>
@@ -781,7 +770,25 @@
         <w:rPr>
           <w:lang w:val="en-US"/>
         </w:rPr>
-        <w:t xml:space="preserve">: Displays the login form. Starts a new session.  </w:t>
+        <w:t>: Displays the login form.</w:t>
+      </w:r>
+      <w:r>
+        <w:rPr>
+          <w:lang w:val="en-US"/>
+        </w:rPr>
+        <w:t xml:space="preserve"> Acquires email and password.</w:t>
+      </w:r>
+      <w:r>
+        <w:rPr>
+          <w:lang w:val="en-US"/>
+        </w:rPr>
+        <w:t xml:space="preserve"> Starts a new</w:t>
+      </w:r>
+      <w:r>
+        <w:rPr>
+          <w:lang w:val="en-US"/>
+        </w:rPr>
+        <w:t xml:space="preserve"> </w:t>
       </w:r>
     </w:p>
     <w:p>
@@ -792,31 +799,17 @@
           <w:lang w:val="en-US"/>
         </w:rPr>
       </w:pPr>
-      <w:proofErr w:type="spellStart"/>
-      <w:r>
-        <w:rPr>
-          <w:lang w:val="en-US"/>
-        </w:rPr>
-        <w:t>logout.php</w:t>
-      </w:r>
-      <w:proofErr w:type="spellEnd"/>
-      <w:r>
-        <w:rPr>
-          <w:lang w:val="en-US"/>
-        </w:rPr>
-        <w:tab/>
-      </w:r>
-      <w:r>
-        <w:rPr>
-          <w:lang w:val="en-US"/>
-        </w:rPr>
-        <w:tab/>
-      </w:r>
-      <w:r>
-        <w:rPr>
-          <w:lang w:val="en-US"/>
-        </w:rPr>
-        <w:t xml:space="preserve">: Logs user out and destroys the session. </w:t>
+      <w:r>
+        <w:rPr>
+          <w:lang w:val="en-US"/>
+        </w:rPr>
+        <w:t xml:space="preserve">                                      </w:t>
+      </w:r>
+      <w:r>
+        <w:rPr>
+          <w:lang w:val="en-US"/>
+        </w:rPr>
+        <w:t xml:space="preserve">session.  </w:t>
       </w:r>
     </w:p>
     <w:p>
@@ -827,14 +820,12 @@
           <w:lang w:val="en-US"/>
         </w:rPr>
       </w:pPr>
-      <w:proofErr w:type="spellStart"/>
-      <w:r>
-        <w:rPr>
-          <w:lang w:val="en-US"/>
-        </w:rPr>
-        <w:t>post.php</w:t>
-      </w:r>
-      <w:proofErr w:type="spellEnd"/>
+      <w:r>
+        <w:rPr>
+          <w:lang w:val="en-US"/>
+        </w:rPr>
+        <w:t>logout.php</w:t>
+      </w:r>
       <w:r>
         <w:rPr>
           <w:lang w:val="en-US"/>
@@ -851,19 +842,7 @@
         <w:rPr>
           <w:lang w:val="en-US"/>
         </w:rPr>
-        <w:t xml:space="preserve">: </w:t>
-      </w:r>
-      <w:r>
-        <w:rPr>
-          <w:lang w:val="en-US"/>
-        </w:rPr>
-        <w:t>Logged u</w:t>
-      </w:r>
-      <w:r>
-        <w:rPr>
-          <w:lang w:val="en-US"/>
-        </w:rPr>
-        <w:t xml:space="preserve">ser can write and publish a post. </w:t>
+        <w:t xml:space="preserve">: Logs user out and destroys the session. </w:t>
       </w:r>
     </w:p>
     <w:p>
@@ -874,14 +853,57 @@
           <w:lang w:val="en-US"/>
         </w:rPr>
       </w:pPr>
-      <w:proofErr w:type="spellStart"/>
+      <w:r>
+        <w:rPr>
+          <w:lang w:val="en-US"/>
+        </w:rPr>
+        <w:t>post.php</w:t>
+      </w:r>
+      <w:r>
+        <w:rPr>
+          <w:lang w:val="en-US"/>
+        </w:rPr>
+        <w:tab/>
+      </w:r>
+      <w:r>
+        <w:rPr>
+          <w:lang w:val="en-US"/>
+        </w:rPr>
+        <w:tab/>
+      </w:r>
+      <w:r>
+        <w:rPr>
+          <w:lang w:val="en-US"/>
+        </w:rPr>
+        <w:t xml:space="preserve">: </w:t>
+      </w:r>
+      <w:r>
+        <w:rPr>
+          <w:lang w:val="en-US"/>
+        </w:rPr>
+        <w:t>Logged u</w:t>
+      </w:r>
+      <w:r>
+        <w:rPr>
+          <w:lang w:val="en-US"/>
+        </w:rPr>
+        <w:t xml:space="preserve">ser can write and publish a post. </w:t>
+      </w:r>
+    </w:p>
+    <w:p>
+      <w:pPr>
+        <w:spacing w:after="0" w:line="391" w:lineRule="auto"/>
+        <w:ind w:left="-5" w:right="166"/>
+        <w:rPr>
+          <w:lang w:val="en-US"/>
+        </w:rPr>
+      </w:pPr>
       <w:r>
         <w:rPr>
           <w:lang w:val="en-US"/>
         </w:rPr>
         <w:t>profile.php</w:t>
       </w:r>
-      <w:proofErr w:type="spellEnd"/>
       <w:r>
         <w:rPr>
           <w:lang w:val="en-US"/>
@@ -898,21 +920,19 @@
         <w:rPr>
           <w:lang w:val="en-US"/>
         </w:rPr>
-        <w:t xml:space="preserve">: Logged user can update his credentials and upload a profile photo.  </w:t>
-      </w:r>
-    </w:p>
-    <w:p>
-      <w:pPr>
-        <w:ind w:left="-5" w:right="10"/>
-        <w:rPr>
-          <w:lang w:val="en-US"/>
-        </w:rPr>
-      </w:pPr>
-      <w:r>
-        <w:rPr>
-          <w:lang w:val="en-US"/>
-        </w:rPr>
-        <w:t xml:space="preserve">                                     </w:t>
+        <w:t xml:space="preserve">: Logged user can update his </w:t>
+      </w:r>
+      <w:r>
+        <w:rPr>
+          <w:lang w:val="en-US"/>
+        </w:rPr>
+        <w:t>first name, last name</w:t>
+      </w:r>
+      <w:r>
+        <w:rPr>
+          <w:lang w:val="en-US"/>
+        </w:rPr>
+        <w:t xml:space="preserve"> and upload a</w:t>
       </w:r>
       <w:r>
         <w:rPr>
@@ -920,6 +940,33 @@
         </w:rPr>
         <w:t xml:space="preserve"> </w:t>
       </w:r>
+    </w:p>
+    <w:p>
+      <w:pPr>
+        <w:spacing w:after="0" w:line="391" w:lineRule="auto"/>
+        <w:ind w:left="-5" w:right="166"/>
+        <w:rPr>
+          <w:lang w:val="en-US"/>
+        </w:rPr>
+      </w:pPr>
+      <w:r>
+        <w:rPr>
+          <w:lang w:val="en-US"/>
+        </w:rPr>
+        <w:t xml:space="preserve">                                      </w:t>
+      </w:r>
+      <w:r>
+        <w:rPr>
+          <w:lang w:val="en-US"/>
+        </w:rPr>
+        <w:t>profile photo.</w:t>
+      </w:r>
+      <w:r>
+        <w:rPr>
+          <w:lang w:val="en-US"/>
+        </w:rPr>
+        <w:t xml:space="preserve"> </w:t>
+      </w:r>
       <w:r>
         <w:rPr>
           <w:lang w:val="en-US"/>
@@ -935,14 +982,12 @@
           <w:lang w:val="en-US"/>
         </w:rPr>
       </w:pPr>
-      <w:proofErr w:type="spellStart"/>
       <w:r>
         <w:rPr>
           <w:lang w:val="en-US"/>
         </w:rPr>
         <w:t>register.php</w:t>
       </w:r>
-      <w:proofErr w:type="spellEnd"/>
       <w:r>
         <w:rPr>
           <w:lang w:val="en-US"/>
@@ -959,7 +1004,76 @@
         <w:rPr>
           <w:lang w:val="en-US"/>
         </w:rPr>
-        <w:t>: Displays a register form and creates a user account if it’s not</w:t>
+        <w:t>: Displays a register form</w:t>
+      </w:r>
+      <w:r>
+        <w:rPr>
+          <w:lang w:val="en-US"/>
+        </w:rPr>
+        <w:t xml:space="preserve">, </w:t>
+      </w:r>
+      <w:r>
+        <w:rPr>
+          <w:lang w:val="en-US"/>
+        </w:rPr>
+        <w:t>acquires</w:t>
+      </w:r>
+      <w:r>
+        <w:rPr>
+          <w:lang w:val="en-US"/>
+        </w:rPr>
+        <w:t xml:space="preserve"> first name, last name</w:t>
+      </w:r>
+      <w:r>
+        <w:rPr>
+          <w:lang w:val="en-US"/>
+        </w:rPr>
+        <w:t xml:space="preserve">, password </w:t>
+      </w:r>
+    </w:p>
+    <w:p>
+      <w:pPr>
+        <w:spacing w:after="115" w:line="391" w:lineRule="auto"/>
+        <w:ind w:left="-5" w:right="10"/>
+        <w:rPr>
+          <w:lang w:val="en-US"/>
+        </w:rPr>
+      </w:pPr>
+      <w:r>
+        <w:rPr>
+          <w:lang w:val="en-US"/>
+        </w:rPr>
+        <w:t xml:space="preserve">                                      </w:t>
+      </w:r>
+      <w:r>
+        <w:rPr>
+          <w:lang w:val="en-US"/>
+        </w:rPr>
+        <w:t>and emai</w:t>
+      </w:r>
+      <w:r>
+        <w:rPr>
+          <w:lang w:val="en-US"/>
+        </w:rPr>
+        <w:t xml:space="preserve">l </w:t>
+      </w:r>
+      <w:r>
+        <w:rPr>
+          <w:lang w:val="en-US"/>
+        </w:rPr>
+        <w:t>address</w:t>
+      </w:r>
+      <w:r>
+        <w:rPr>
+          <w:lang w:val="en-US"/>
+        </w:rPr>
+        <w:t>. C</w:t>
+      </w:r>
+      <w:r>
+        <w:rPr>
+          <w:lang w:val="en-US"/>
+        </w:rPr>
+        <w:t>reates a user account if it’s not</w:t>
       </w:r>
       <w:r>
         <w:rPr>
@@ -979,26 +1093,23 @@
         </w:rPr>
         <w:t>y</w:t>
       </w:r>
-    </w:p>
-    <w:p>
-      <w:pPr>
-        <w:spacing w:after="115" w:line="391" w:lineRule="auto"/>
-        <w:ind w:left="-5" w:right="10"/>
-        <w:rPr>
-          <w:lang w:val="en-US"/>
-        </w:rPr>
-      </w:pPr>
-      <w:r>
-        <w:rPr>
-          <w:lang w:val="en-US"/>
-        </w:rPr>
-        <w:t xml:space="preserve">                                      </w:t>
-      </w:r>
-      <w:r>
-        <w:rPr>
-          <w:lang w:val="en-US"/>
-        </w:rPr>
-        <w:t>exists.</w:t>
+      <w:r>
+        <w:rPr>
+          <w:lang w:val="en-US"/>
+        </w:rPr>
+        <w:t xml:space="preserve"> </w:t>
+      </w:r>
+      <w:r>
+        <w:rPr>
+          <w:lang w:val="en-US"/>
+        </w:rPr>
+        <w:t>existing</w:t>
+      </w:r>
+      <w:r>
+        <w:rPr>
+          <w:lang w:val="en-US"/>
+        </w:rPr>
+        <w:t>.</w:t>
       </w:r>
       <w:r>
         <w:rPr>
@@ -1043,16 +1154,26 @@
         <w:rPr>
           <w:lang w:val="en-US"/>
         </w:rPr>
-        <w:t>Users will be able to upload a photo for their profile. This functionality will be available in the update profile page. The formats which will be supported are .jpg and .</w:t>
-      </w:r>
-      <w:proofErr w:type="spellStart"/>
-      <w:r>
-        <w:rPr>
-          <w:lang w:val="en-US"/>
-        </w:rPr>
-        <w:t>png</w:t>
-      </w:r>
-      <w:proofErr w:type="spellEnd"/>
+        <w:t>Users will be able to upload a photo for their profile. This functionality will be available in the update profile page. The formats which will be supported are .jpg</w:t>
+      </w:r>
+      <w:r>
+        <w:rPr>
+          <w:lang w:val="en-US"/>
+        </w:rPr>
+        <w:t>,</w:t>
+      </w:r>
+      <w:r>
+        <w:rPr>
+          <w:lang w:val="en-US"/>
+        </w:rPr>
+        <w:t xml:space="preserve"> .png</w:t>
+      </w:r>
+      <w:r>
+        <w:rPr>
+          <w:lang w:val="en-US"/>
+        </w:rPr>
+        <w:t xml:space="preserve"> and .bmp</w:t>
+      </w:r>
       <w:r>
         <w:rPr>
           <w:lang w:val="en-US"/>
@@ -1103,21 +1224,7 @@
         <w:rPr>
           <w:lang w:val="en-US"/>
         </w:rPr>
-        <w:t xml:space="preserve">Everybody can visit the homepage and read the posts from recent </w:t>
-      </w:r>
-      <w:proofErr w:type="spellStart"/>
-      <w:r>
-        <w:rPr>
-          <w:lang w:val="en-US"/>
-        </w:rPr>
-        <w:t>to</w:t>
-      </w:r>
-      <w:proofErr w:type="spellEnd"/>
-      <w:r>
-        <w:rPr>
-          <w:lang w:val="en-US"/>
-        </w:rPr>
-        <w:t xml:space="preserve"> old. </w:t>
+        <w:t xml:space="preserve">Everybody can visit the homepage and read the posts from recent to old. </w:t>
       </w:r>
     </w:p>
     <w:p>
@@ -1162,7 +1269,55 @@
         <w:rPr>
           <w:lang w:val="en-US"/>
         </w:rPr>
-        <w:t xml:space="preserve">Only a logged in user can visit the update profile page to upload a photo or change his credentials.  </w:t>
+        <w:t>Everybody can see a user’s profile</w:t>
+      </w:r>
+      <w:r>
+        <w:rPr>
+          <w:lang w:val="en-US"/>
+        </w:rPr>
+        <w:t>.</w:t>
+      </w:r>
+    </w:p>
+    <w:p>
+      <w:pPr>
+        <w:spacing w:after="196"/>
+        <w:ind w:left="-5" w:right="10"/>
+        <w:rPr>
+          <w:lang w:val="en-US"/>
+        </w:rPr>
+      </w:pPr>
+      <w:r>
+        <w:rPr>
+          <w:lang w:val="en-US"/>
+        </w:rPr>
+        <w:t>Everybody can see the comments of a post.</w:t>
+      </w:r>
+    </w:p>
+    <w:p>
+      <w:pPr>
+        <w:spacing w:after="196"/>
+        <w:ind w:left="-5" w:right="10"/>
+        <w:rPr>
+          <w:lang w:val="en-US"/>
+        </w:rPr>
+      </w:pPr>
+      <w:r>
+        <w:rPr>
+          <w:lang w:val="en-US"/>
+        </w:rPr>
+        <w:t>Only a logged in user can visit the update profile page to upload a photo or change his credentials</w:t>
+      </w:r>
+      <w:r>
+        <w:rPr>
+          <w:lang w:val="en-US"/>
+        </w:rPr>
+        <w:t>.</w:t>
+      </w:r>
+      <w:r>
+        <w:rPr>
+          <w:lang w:val="en-US"/>
+        </w:rPr>
+        <w:t xml:space="preserve"> </w:t>
       </w:r>
     </w:p>
     <w:p>
@@ -1192,6 +1347,7 @@
         <w:rPr>
           <w:lang w:val="en-US"/>
         </w:rPr>
+        <w:lastRenderedPageBreak/>
         <w:t xml:space="preserve">Only a logged in user can visit the create comment page and comment on a published post. </w:t>
       </w:r>
     </w:p>
@@ -1222,13 +1378,34 @@
         <w:rPr>
           <w:lang w:val="en-US"/>
         </w:rPr>
-        <w:t>Only an admin can visit the admin panel page. Only</w:t>
-      </w:r>
-      <w:r>
-        <w:rPr>
-          <w:lang w:val="en-US"/>
-        </w:rPr>
-        <w:t xml:space="preserve"> an</w:t>
+        <w:t xml:space="preserve">Only an admin can visit the admin panel page. </w:t>
+      </w:r>
+    </w:p>
+    <w:p>
+      <w:pPr>
+        <w:spacing w:line="433" w:lineRule="auto"/>
+        <w:ind w:left="-5" w:right="3658"/>
+        <w:rPr>
+          <w:lang w:val="en-US"/>
+        </w:rPr>
+      </w:pPr>
+      <w:r>
+        <w:rPr>
+          <w:lang w:val="en-US"/>
+        </w:rPr>
+        <w:t>Only</w:t>
+      </w:r>
+      <w:r>
+        <w:rPr>
+          <w:lang w:val="en-US"/>
+        </w:rPr>
+        <w:t xml:space="preserve"> </w:t>
+      </w:r>
+      <w:r>
+        <w:rPr>
+          <w:lang w:val="en-US"/>
+        </w:rPr>
+        <w:t>an</w:t>
       </w:r>
       <w:r>
         <w:rPr>
@@ -1236,6 +1413,12 @@
         </w:rPr>
         <w:t xml:space="preserve"> admin can delete a post</w:t>
       </w:r>
+      <w:r>
+        <w:rPr>
+          <w:lang w:val="en-US"/>
+        </w:rPr>
+        <w:t>.</w:t>
+      </w:r>
     </w:p>
     <w:p>
       <w:pPr>
@@ -1249,7 +1432,6 @@
         <w:rPr>
           <w:lang w:val="en-US"/>
         </w:rPr>
-        <w:lastRenderedPageBreak/>
         <w:t xml:space="preserve">Only an admin can delete a user.  </w:t>
       </w:r>
     </w:p>

</xml_diff>